<commit_message>
Changes for registration code
</commit_message>
<xml_diff>
--- a/Class Projects - Sole Developer/Special Problem/PatternBeautification-Recognition.docx
+++ b/Class Projects - Sole Developer/Special Problem/PatternBeautification-Recognition.docx
@@ -1,6 +1,6 @@
 
 <file path=word/document.xml><?xml version="1.0" encoding="utf-8"?>
-<w:document xmlns:wpc="http://schemas.microsoft.com/office/word/2010/wordprocessingCanvas" xmlns:mo="http://schemas.microsoft.com/office/mac/office/2008/main" xmlns:mc="http://schemas.openxmlformats.org/markup-compatibility/2006" xmlns:mv="urn:schemas-microsoft-com:mac:vml" xmlns:o="urn:schemas-microsoft-com:office:office" xmlns:r="http://schemas.openxmlformats.org/officeDocument/2006/relationships" xmlns:m="http://schemas.openxmlformats.org/officeDocument/2006/math" xmlns:v="urn:schemas-microsoft-com:vml" xmlns:wp14="http://schemas.microsoft.com/office/word/2010/wordprocessingDrawing" xmlns:wp="http://schemas.openxmlformats.org/drawingml/2006/wordprocessingDrawing" xmlns:w10="urn:schemas-microsoft-com:office:word" xmlns:w="http://schemas.openxmlformats.org/wordprocessingml/2006/main" xmlns:w14="http://schemas.microsoft.com/office/word/2010/wordml" xmlns:wpg="http://schemas.microsoft.com/office/word/2010/wordprocessingGroup" xmlns:wpi="http://schemas.microsoft.com/office/word/2010/wordprocessingInk" xmlns:wne="http://schemas.microsoft.com/office/word/2006/wordml" xmlns:wps="http://schemas.microsoft.com/office/word/2010/wordprocessingShape" mc:Ignorable="w14 wp14">
+<w:document xmlns:wpc="http://schemas.microsoft.com/office/word/2010/wordprocessingCanvas" xmlns:mc="http://schemas.openxmlformats.org/markup-compatibility/2006" xmlns:o="urn:schemas-microsoft-com:office:office" xmlns:r="http://schemas.openxmlformats.org/officeDocument/2006/relationships" xmlns:m="http://schemas.openxmlformats.org/officeDocument/2006/math" xmlns:v="urn:schemas-microsoft-com:vml" xmlns:wp14="http://schemas.microsoft.com/office/word/2010/wordprocessingDrawing" xmlns:wp="http://schemas.openxmlformats.org/drawingml/2006/wordprocessingDrawing" xmlns:w10="urn:schemas-microsoft-com:office:word" xmlns:w="http://schemas.openxmlformats.org/wordprocessingml/2006/main" xmlns:w14="http://schemas.microsoft.com/office/word/2010/wordml" xmlns:w15="http://schemas.microsoft.com/office/word/2012/wordml" xmlns:wpg="http://schemas.microsoft.com/office/word/2010/wordprocessingGroup" xmlns:wpi="http://schemas.microsoft.com/office/word/2010/wordprocessingInk" xmlns:wne="http://schemas.microsoft.com/office/word/2006/wordml" xmlns:wps="http://schemas.microsoft.com/office/word/2010/wordprocessingShape" mc:Ignorable="w14 w15 wp14">
   <w:body>
     <w:p>
       <w:pPr>
@@ -75,6 +75,7 @@
           <w:tab w:val="clear" w:pos="4320"/>
           <w:tab w:val="clear" w:pos="8640"/>
         </w:tabs>
+        <w:ind w:firstLine="720"/>
         <w:jc w:val="center"/>
         <w:rPr>
           <w:b/>
@@ -86,36 +87,22 @@
           <w:b/>
           <w:sz w:val="40"/>
         </w:rPr>
-        <w:t>Title</w:t>
-      </w:r>
-    </w:p>
-    <w:p>
-      <w:pPr>
-        <w:rPr>
-          <w:i/>
-          <w:color w:val="8064A2" w:themeColor="accent4"/>
-        </w:rPr>
-      </w:pPr>
-      <w:r>
-        <w:rPr>
-          <w:i/>
-          <w:color w:val="8064A2" w:themeColor="accent4"/>
-        </w:rPr>
-        <w:t>Include a catchy and easy to remember name for your solution and enough key words to describe the problem solved and the solution</w:t>
-      </w:r>
-      <w:r>
-        <w:rPr>
-          <w:i/>
-          <w:color w:val="8064A2" w:themeColor="accent4"/>
-        </w:rPr>
-        <w:t>?</w:t>
-      </w:r>
-      <w:r>
-        <w:rPr>
-          <w:i/>
-          <w:color w:val="8064A2" w:themeColor="accent4"/>
-        </w:rPr>
-        <w:t xml:space="preserve"> Include the domain restriction (2D, convex, polygonal, manifold…)</w:t>
+        <w:t>2D Pattern Recognizer/ Beautifier</w:t>
+      </w:r>
+    </w:p>
+    <w:p>
+      <w:pPr>
+        <w:rPr>
+          <w:i/>
+          <w:color w:val="8064A2" w:themeColor="accent4"/>
+        </w:rPr>
+      </w:pPr>
+      <w:r>
+        <w:rPr>
+          <w:i/>
+          <w:color w:val="8064A2" w:themeColor="accent4"/>
+        </w:rPr>
+        <w:t>Include a catchy and easy to remember name for your solution and enough key words to describe the problem solved and the solution? Include the domain restriction (2D, convex, polygonal, manifold…)</w:t>
       </w:r>
     </w:p>
     <w:p>
@@ -143,7 +130,20 @@
         <w:rPr>
           <w:b/>
         </w:rPr>
-        <w:t>Date</w:t>
+        <w:t>27</w:t>
+      </w:r>
+      <w:r>
+        <w:rPr>
+          <w:b/>
+          <w:vertAlign w:val="superscript"/>
+        </w:rPr>
+        <w:t>th</w:t>
+      </w:r>
+      <w:r>
+        <w:rPr>
+          <w:b/>
+        </w:rPr>
+        <w:t xml:space="preserve"> Feb 2015</w:t>
       </w:r>
     </w:p>
     <w:p>
@@ -157,20 +157,22 @@
         <w:rPr>
           <w:b/>
         </w:rPr>
-        <w:t>Au</w:t>
+        <w:t>Jarek Rossignac and Deep Ghosh</w:t>
       </w:r>
       <w:r>
         <w:rPr>
           <w:b/>
         </w:rPr>
-        <w:t>thors</w:t>
-      </w:r>
-      <w:r>
+        <w:t xml:space="preserve"> </w:t>
+      </w:r>
+    </w:p>
+    <w:p>
+      <w:pPr>
+        <w:jc w:val="center"/>
         <w:rPr>
           <w:b/>
         </w:rPr>
-        <w:t xml:space="preserve"> </w:t>
-      </w:r>
+      </w:pPr>
     </w:p>
     <w:p>
       <w:pPr>
@@ -179,18 +181,10 @@
           <w:b/>
         </w:rPr>
       </w:pPr>
-    </w:p>
-    <w:p>
-      <w:pPr>
-        <w:jc w:val="center"/>
+      <w:r>
         <w:rPr>
           <w:b/>
         </w:rPr>
-      </w:pPr>
-      <w:r>
-        <w:rPr>
-          <w:b/>
-        </w:rPr>
         <w:t>ABSTRACT</w:t>
       </w:r>
     </w:p>
@@ -206,17 +200,8 @@
           <w:i/>
           <w:color w:val="8064A2" w:themeColor="accent4"/>
         </w:rPr>
-        <w:t xml:space="preserve">What problem is </w:t>
-      </w:r>
-      <w:proofErr w:type="gramStart"/>
-      <w:r>
-        <w:rPr>
-          <w:i/>
-          <w:color w:val="8064A2" w:themeColor="accent4"/>
-        </w:rPr>
-        <w:t>addressed</w:t>
-      </w:r>
-      <w:proofErr w:type="gramEnd"/>
+        <w:t>What problem is addressed</w:t>
+      </w:r>
     </w:p>
     <w:p>
       <w:r>
@@ -408,17 +393,8 @@
           <w:i/>
           <w:color w:val="8064A2" w:themeColor="accent4"/>
         </w:rPr>
-        <w:t>What is included in this paper (definitions, proofs, algorithms, validations, applications)</w:t>
-      </w:r>
-      <w:proofErr w:type="gramStart"/>
-      <w:r>
-        <w:rPr>
-          <w:i/>
-          <w:color w:val="8064A2" w:themeColor="accent4"/>
-        </w:rPr>
-        <w:t>.</w:t>
-      </w:r>
-      <w:proofErr w:type="gramEnd"/>
+        <w:t>What is included in this paper (definitions, proofs, algorithms, validations, applications).</w:t>
+      </w:r>
     </w:p>
     <w:p>
       <w:r>
@@ -571,23 +547,7 @@
           <w:i/>
           <w:color w:val="8064A2" w:themeColor="accent4"/>
         </w:rPr>
-        <w:t xml:space="preserve">Point out how much effort has been devoted to this problem or that it is a new problem. Summarize the state of the art and explain what should be </w:t>
-      </w:r>
-      <w:proofErr w:type="gramStart"/>
-      <w:r>
-        <w:rPr>
-          <w:i/>
-          <w:color w:val="8064A2" w:themeColor="accent4"/>
-        </w:rPr>
-        <w:t>improved(</w:t>
-      </w:r>
-      <w:proofErr w:type="gramEnd"/>
-      <w:r>
-        <w:rPr>
-          <w:i/>
-          <w:color w:val="8064A2" w:themeColor="accent4"/>
-        </w:rPr>
-        <w:t>performance, generality…) and why improving it is important</w:t>
+        <w:t>Point out how much effort has been devoted to this problem or that it is a new problem. Summarize the state of the art and explain what should be improved(performance, generality…) and why improving it is important</w:t>
       </w:r>
     </w:p>
     <w:p>
@@ -637,7 +597,6 @@
         </w:rPr>
         <w:t xml:space="preserve">Fig </w:t>
       </w:r>
-      <w:proofErr w:type="gramStart"/>
       <w:r>
         <w:rPr>
           <w:color w:val="008000"/>
@@ -645,11 +604,7 @@
         <w:t>1</w:t>
       </w:r>
       <w:r>
-        <w:t>,</w:t>
-      </w:r>
-      <w:proofErr w:type="gramEnd"/>
-      <w:r>
-        <w:t xml:space="preserve"> shows… </w:t>
+        <w:t xml:space="preserve">, shows… </w:t>
       </w:r>
     </w:p>
     <w:p/>
@@ -740,23 +695,7 @@
           <w:i/>
           <w:color w:val="8064A2" w:themeColor="accent4"/>
         </w:rPr>
-        <w:t xml:space="preserve">Define notation, concept, </w:t>
-      </w:r>
-      <w:proofErr w:type="gramStart"/>
-      <w:r>
-        <w:rPr>
-          <w:i/>
-          <w:color w:val="8064A2" w:themeColor="accent4"/>
-        </w:rPr>
-        <w:t>algorithm</w:t>
-      </w:r>
-      <w:proofErr w:type="gramEnd"/>
-      <w:r>
-        <w:rPr>
-          <w:i/>
-          <w:color w:val="8064A2" w:themeColor="accent4"/>
-        </w:rPr>
-        <w:t>…</w:t>
+        <w:t>Define notation, concept, algorithm…</w:t>
       </w:r>
     </w:p>
     <w:p>
@@ -788,23 +727,7 @@
           <w:i/>
           <w:color w:val="8064A2" w:themeColor="accent4"/>
         </w:rPr>
-        <w:t xml:space="preserve">Define notation, concept, </w:t>
-      </w:r>
-      <w:proofErr w:type="gramStart"/>
-      <w:r>
-        <w:rPr>
-          <w:i/>
-          <w:color w:val="8064A2" w:themeColor="accent4"/>
-        </w:rPr>
-        <w:t>algorithm</w:t>
-      </w:r>
-      <w:proofErr w:type="gramEnd"/>
-      <w:r>
-        <w:rPr>
-          <w:i/>
-          <w:color w:val="8064A2" w:themeColor="accent4"/>
-        </w:rPr>
-        <w:t>…</w:t>
+        <w:t>Define notation, concept, algorithm…</w:t>
       </w:r>
     </w:p>
     <w:p>
@@ -876,6 +799,7 @@
     </w:p>
     <w:p>
       <w:r>
+        <w:lastRenderedPageBreak/>
         <w:t>Text</w:t>
       </w:r>
       <w:r>
@@ -887,11 +811,9 @@
       <w:pPr>
         <w:pStyle w:val="Heading3"/>
       </w:pPr>
-      <w:proofErr w:type="spellStart"/>
       <w:r>
         <w:t>Subsubsection</w:t>
       </w:r>
-      <w:proofErr w:type="spellEnd"/>
     </w:p>
     <w:p>
       <w:pPr>
@@ -936,11 +858,9 @@
       <w:pPr>
         <w:pStyle w:val="Heading3"/>
       </w:pPr>
-      <w:proofErr w:type="spellStart"/>
       <w:r>
         <w:t>Subsubsection</w:t>
       </w:r>
-      <w:proofErr w:type="spellEnd"/>
     </w:p>
     <w:p>
       <w:r>
@@ -987,11 +907,9 @@
       <w:pPr>
         <w:pStyle w:val="Heading3"/>
       </w:pPr>
-      <w:proofErr w:type="spellStart"/>
       <w:r>
         <w:t>Subsubsection</w:t>
       </w:r>
-      <w:proofErr w:type="spellEnd"/>
     </w:p>
     <w:p>
       <w:r>
@@ -1006,11 +924,9 @@
       <w:pPr>
         <w:pStyle w:val="Heading3"/>
       </w:pPr>
-      <w:proofErr w:type="spellStart"/>
       <w:r>
         <w:t>Subsubsection</w:t>
       </w:r>
-      <w:proofErr w:type="spellEnd"/>
     </w:p>
     <w:p>
       <w:r>
@@ -1045,23 +961,7 @@
           <w:i/>
           <w:color w:val="8064A2" w:themeColor="accent4"/>
         </w:rPr>
-        <w:t xml:space="preserve">Describe clearly the input, the output, the modules or steps of the solution, the data flow, </w:t>
-      </w:r>
-      <w:proofErr w:type="gramStart"/>
-      <w:r>
-        <w:rPr>
-          <w:i/>
-          <w:color w:val="8064A2" w:themeColor="accent4"/>
-        </w:rPr>
-        <w:t>the</w:t>
-      </w:r>
-      <w:proofErr w:type="gramEnd"/>
-      <w:r>
-        <w:rPr>
-          <w:i/>
-          <w:color w:val="8064A2" w:themeColor="accent4"/>
-        </w:rPr>
-        <w:t xml:space="preserve"> user experience. For each step or process, explain what it does (input, output, closed form or iteration...)</w:t>
+        <w:t>Describe clearly the input, the output, the modules or steps of the solution, the data flow, the user experience. For each step or process, explain what it does (input, output, closed form or iteration...)</w:t>
       </w:r>
     </w:p>
     <w:p>
@@ -1184,23 +1084,7 @@
           <w:i/>
           <w:color w:val="8064A2" w:themeColor="accent4"/>
         </w:rPr>
-        <w:t xml:space="preserve">Explain in details one particular step, algorithm, </w:t>
-      </w:r>
-      <w:proofErr w:type="gramStart"/>
-      <w:r>
-        <w:rPr>
-          <w:i/>
-          <w:color w:val="8064A2" w:themeColor="accent4"/>
-        </w:rPr>
-        <w:t>representation</w:t>
-      </w:r>
-      <w:proofErr w:type="gramEnd"/>
-      <w:r>
-        <w:rPr>
-          <w:i/>
-          <w:color w:val="8064A2" w:themeColor="accent4"/>
-        </w:rPr>
-        <w:t>.</w:t>
+        <w:t>Explain in details one particular step, algorithm, representation.</w:t>
       </w:r>
     </w:p>
     <w:p>
@@ -1235,23 +1119,7 @@
           <w:i/>
           <w:color w:val="8064A2" w:themeColor="accent4"/>
         </w:rPr>
-        <w:t xml:space="preserve">Explain in details one particular step, algorithm, </w:t>
-      </w:r>
-      <w:proofErr w:type="gramStart"/>
-      <w:r>
-        <w:rPr>
-          <w:i/>
-          <w:color w:val="8064A2" w:themeColor="accent4"/>
-        </w:rPr>
-        <w:t>representation</w:t>
-      </w:r>
-      <w:proofErr w:type="gramEnd"/>
-      <w:r>
-        <w:rPr>
-          <w:i/>
-          <w:color w:val="8064A2" w:themeColor="accent4"/>
-        </w:rPr>
-        <w:t>.</w:t>
+        <w:t>Explain in details one particular step, algorithm, representation.</w:t>
       </w:r>
     </w:p>
     <w:p>
@@ -1291,6 +1159,7 @@
     </w:p>
     <w:p>
       <w:r>
+        <w:lastRenderedPageBreak/>
         <w:t>Text</w:t>
       </w:r>
       <w:r>
@@ -1404,23 +1273,7 @@
           <w:i/>
           <w:color w:val="8064A2" w:themeColor="accent4"/>
         </w:rPr>
-        <w:t xml:space="preserve">If appropriate, discuss issues of sampling, effect of approximating a smooth curve with a polygon, numeric round-off </w:t>
-      </w:r>
-      <w:proofErr w:type="gramStart"/>
-      <w:r>
-        <w:rPr>
-          <w:i/>
-          <w:color w:val="8064A2" w:themeColor="accent4"/>
-        </w:rPr>
-        <w:t>error…,</w:t>
-      </w:r>
-      <w:proofErr w:type="gramEnd"/>
-      <w:r>
-        <w:rPr>
-          <w:i/>
-          <w:color w:val="8064A2" w:themeColor="accent4"/>
-        </w:rPr>
-        <w:t xml:space="preserve"> </w:t>
+        <w:t xml:space="preserve">If appropriate, discuss issues of sampling, effect of approximating a smooth curve with a polygon, numeric round-off error…, </w:t>
       </w:r>
     </w:p>
     <w:p>
@@ -1452,23 +1305,7 @@
           <w:i/>
           <w:color w:val="8064A2" w:themeColor="accent4"/>
         </w:rPr>
-        <w:t xml:space="preserve">If appropriate, discuss how you tested your solution on users and what was their feedback. Provide examples, mention accompanying videos, </w:t>
-      </w:r>
-      <w:proofErr w:type="gramStart"/>
-      <w:r>
-        <w:rPr>
-          <w:i/>
-          <w:color w:val="8064A2" w:themeColor="accent4"/>
-        </w:rPr>
-        <w:t>provide</w:t>
-      </w:r>
-      <w:proofErr w:type="gramEnd"/>
-      <w:r>
-        <w:rPr>
-          <w:i/>
-          <w:color w:val="8064A2" w:themeColor="accent4"/>
-        </w:rPr>
-        <w:t xml:space="preserve"> timing or accuracy results. </w:t>
+        <w:t xml:space="preserve">If appropriate, discuss how you tested your solution on users and what was their feedback. Provide examples, mention accompanying videos, provide timing or accuracy results. </w:t>
       </w:r>
     </w:p>
     <w:p>
@@ -1503,33 +1340,8 @@
           <w:i/>
           <w:color w:val="8064A2" w:themeColor="accent4"/>
         </w:rPr>
-        <w:t xml:space="preserve">Discuss one or more applications. Include prior art for each </w:t>
-      </w:r>
-      <w:proofErr w:type="gramStart"/>
-      <w:r>
-        <w:rPr>
-          <w:i/>
-          <w:color w:val="8064A2" w:themeColor="accent4"/>
-        </w:rPr>
-        <w:t>application,</w:t>
-      </w:r>
-      <w:proofErr w:type="gramEnd"/>
-      <w:r>
-        <w:rPr>
-          <w:i/>
-          <w:color w:val="8064A2" w:themeColor="accent4"/>
-        </w:rPr>
-        <w:t xml:space="preserve"> explain how your contribution can be used. Provide illustration of how it is used. Explain the benefits</w:t>
-      </w:r>
-      <w:proofErr w:type="gramStart"/>
-      <w:r>
-        <w:rPr>
-          <w:i/>
-          <w:color w:val="8064A2" w:themeColor="accent4"/>
-        </w:rPr>
-        <w:t>..</w:t>
-      </w:r>
-      <w:proofErr w:type="gramEnd"/>
+        <w:t>Discuss one or more applications. Include prior art for each application, explain how your contribution can be used. Provide illustration of how it is used. Explain the benefits..</w:t>
+      </w:r>
     </w:p>
     <w:p>
       <w:r>
@@ -1551,7 +1363,24 @@
         <w:t>References</w:t>
       </w:r>
     </w:p>
-    <w:p/>
+    <w:p>
+      <w:hyperlink r:id="rId7" w:history="1">
+        <w:r>
+          <w:rPr>
+            <w:rStyle w:val="Hyperlink"/>
+          </w:rPr>
+          <w:t>http://ac.els-cdn.com/S1077314200908890/1-s2.0-S1077314200908890-main.pdf?_tid=f57c82ea-bec1-11e4-895d-00000aacb35e&amp;acdnat=1425070278_d67776a9e8a92529b5d17c61cd9fcab7</w:t>
+        </w:r>
+      </w:hyperlink>
+      <w:r>
+        <w:br/>
+      </w:r>
+      <w:r>
+        <w:br/>
+      </w:r>
+      <w:bookmarkStart w:id="0" w:name="_GoBack"/>
+      <w:bookmarkEnd w:id="0"/>
+    </w:p>
     <w:p>
       <w:pPr>
         <w:pStyle w:val="Heading1"/>
@@ -1673,6 +1502,7 @@
         </w:pBdr>
       </w:pPr>
       <w:r>
+        <w:lastRenderedPageBreak/>
         <w:t>Section</w:t>
       </w:r>
     </w:p>
@@ -1688,11 +1518,9 @@
       <w:pPr>
         <w:pStyle w:val="Heading3"/>
       </w:pPr>
-      <w:proofErr w:type="spellStart"/>
       <w:r>
         <w:t>Subsubsection</w:t>
       </w:r>
-      <w:proofErr w:type="spellEnd"/>
     </w:p>
     <w:p>
       <w:r>
@@ -1724,8 +1552,6 @@
       <w:r>
         <w:t>Figure</w:t>
       </w:r>
-      <w:bookmarkStart w:id="0" w:name="_GoBack"/>
-      <w:bookmarkEnd w:id="0"/>
     </w:p>
     <w:sectPr>
       <w:footerReference w:type="default" r:id="rId8"/>
@@ -1738,7 +1564,7 @@
 </file>
 
 <file path=word/endnotes.xml><?xml version="1.0" encoding="utf-8"?>
-<w:endnotes xmlns:wpc="http://schemas.microsoft.com/office/word/2010/wordprocessingCanvas" xmlns:mo="http://schemas.microsoft.com/office/mac/office/2008/main" xmlns:mc="http://schemas.openxmlformats.org/markup-compatibility/2006" xmlns:mv="urn:schemas-microsoft-com:mac:vml" xmlns:o="urn:schemas-microsoft-com:office:office" xmlns:r="http://schemas.openxmlformats.org/officeDocument/2006/relationships" xmlns:m="http://schemas.openxmlformats.org/officeDocument/2006/math" xmlns:v="urn:schemas-microsoft-com:vml" xmlns:wp14="http://schemas.microsoft.com/office/word/2010/wordprocessingDrawing" xmlns:wp="http://schemas.openxmlformats.org/drawingml/2006/wordprocessingDrawing" xmlns:w10="urn:schemas-microsoft-com:office:word" xmlns:w="http://schemas.openxmlformats.org/wordprocessingml/2006/main" xmlns:w14="http://schemas.microsoft.com/office/word/2010/wordml" xmlns:wpg="http://schemas.microsoft.com/office/word/2010/wordprocessingGroup" xmlns:wpi="http://schemas.microsoft.com/office/word/2010/wordprocessingInk" xmlns:wne="http://schemas.microsoft.com/office/word/2006/wordml" xmlns:wps="http://schemas.microsoft.com/office/word/2010/wordprocessingShape" mc:Ignorable="w14 wp14">
+<w:endnotes xmlns:wpc="http://schemas.microsoft.com/office/word/2010/wordprocessingCanvas" xmlns:mc="http://schemas.openxmlformats.org/markup-compatibility/2006" xmlns:o="urn:schemas-microsoft-com:office:office" xmlns:r="http://schemas.openxmlformats.org/officeDocument/2006/relationships" xmlns:m="http://schemas.openxmlformats.org/officeDocument/2006/math" xmlns:v="urn:schemas-microsoft-com:vml" xmlns:wp14="http://schemas.microsoft.com/office/word/2010/wordprocessingDrawing" xmlns:wp="http://schemas.openxmlformats.org/drawingml/2006/wordprocessingDrawing" xmlns:w10="urn:schemas-microsoft-com:office:word" xmlns:w="http://schemas.openxmlformats.org/wordprocessingml/2006/main" xmlns:w14="http://schemas.microsoft.com/office/word/2010/wordml" xmlns:w15="http://schemas.microsoft.com/office/word/2012/wordml" xmlns:wpg="http://schemas.microsoft.com/office/word/2010/wordprocessingGroup" xmlns:wpi="http://schemas.microsoft.com/office/word/2010/wordprocessingInk" xmlns:wne="http://schemas.microsoft.com/office/word/2006/wordml" xmlns:wps="http://schemas.microsoft.com/office/word/2010/wordprocessingShape" mc:Ignorable="w14 w15 wp14">
   <w:endnote w:type="separator" w:id="-1">
     <w:p>
       <w:r>
@@ -1757,7 +1583,7 @@
 </file>
 
 <file path=word/footer1.xml><?xml version="1.0" encoding="utf-8"?>
-<w:ftr xmlns:wpc="http://schemas.microsoft.com/office/word/2010/wordprocessingCanvas" xmlns:mo="http://schemas.microsoft.com/office/mac/office/2008/main" xmlns:mc="http://schemas.openxmlformats.org/markup-compatibility/2006" xmlns:mv="urn:schemas-microsoft-com:mac:vml" xmlns:o="urn:schemas-microsoft-com:office:office" xmlns:r="http://schemas.openxmlformats.org/officeDocument/2006/relationships" xmlns:m="http://schemas.openxmlformats.org/officeDocument/2006/math" xmlns:v="urn:schemas-microsoft-com:vml" xmlns:wp14="http://schemas.microsoft.com/office/word/2010/wordprocessingDrawing" xmlns:wp="http://schemas.openxmlformats.org/drawingml/2006/wordprocessingDrawing" xmlns:w10="urn:schemas-microsoft-com:office:word" xmlns:w="http://schemas.openxmlformats.org/wordprocessingml/2006/main" xmlns:w14="http://schemas.microsoft.com/office/word/2010/wordml" xmlns:wpg="http://schemas.microsoft.com/office/word/2010/wordprocessingGroup" xmlns:wpi="http://schemas.microsoft.com/office/word/2010/wordprocessingInk" xmlns:wne="http://schemas.microsoft.com/office/word/2006/wordml" xmlns:wps="http://schemas.microsoft.com/office/word/2010/wordprocessingShape" mc:Ignorable="w14 wp14">
+<w:ftr xmlns:wpc="http://schemas.microsoft.com/office/word/2010/wordprocessingCanvas" xmlns:mc="http://schemas.openxmlformats.org/markup-compatibility/2006" xmlns:o="urn:schemas-microsoft-com:office:office" xmlns:r="http://schemas.openxmlformats.org/officeDocument/2006/relationships" xmlns:m="http://schemas.openxmlformats.org/officeDocument/2006/math" xmlns:v="urn:schemas-microsoft-com:vml" xmlns:wp14="http://schemas.microsoft.com/office/word/2010/wordprocessingDrawing" xmlns:wp="http://schemas.openxmlformats.org/drawingml/2006/wordprocessingDrawing" xmlns:w10="urn:schemas-microsoft-com:office:word" xmlns:w="http://schemas.openxmlformats.org/wordprocessingml/2006/main" xmlns:w14="http://schemas.microsoft.com/office/word/2010/wordml" xmlns:w15="http://schemas.microsoft.com/office/word/2012/wordml" xmlns:wpg="http://schemas.microsoft.com/office/word/2010/wordprocessingGroup" xmlns:wpi="http://schemas.microsoft.com/office/word/2010/wordprocessingInk" xmlns:wne="http://schemas.microsoft.com/office/word/2006/wordml" xmlns:wps="http://schemas.microsoft.com/office/word/2010/wordprocessingShape" mc:Ignorable="w14 w15 wp14">
   <w:p>
     <w:pPr>
       <w:pStyle w:val="Header"/>
@@ -1785,7 +1611,7 @@
         <w:noProof/>
         <w:highlight w:val="yellow"/>
       </w:rPr>
-      <w:t>2/7/15</w:t>
+      <w:t>2/27/15</w:t>
     </w:r>
     <w:r>
       <w:rPr>
@@ -1822,7 +1648,7 @@
         <w:noProof/>
         <w:highlight w:val="yellow"/>
       </w:rPr>
-      <w:t>4</w:t>
+      <w:t>5</w:t>
     </w:r>
     <w:r>
       <w:rPr>
@@ -1859,7 +1685,7 @@
         <w:noProof/>
         <w:highlight w:val="yellow"/>
       </w:rPr>
-      <w:t>4</w:t>
+      <w:t>5</w:t>
     </w:r>
     <w:r>
       <w:rPr>
@@ -1872,7 +1698,7 @@
 </file>
 
 <file path=word/footnotes.xml><?xml version="1.0" encoding="utf-8"?>
-<w:footnotes xmlns:wpc="http://schemas.microsoft.com/office/word/2010/wordprocessingCanvas" xmlns:mo="http://schemas.microsoft.com/office/mac/office/2008/main" xmlns:mc="http://schemas.openxmlformats.org/markup-compatibility/2006" xmlns:mv="urn:schemas-microsoft-com:mac:vml" xmlns:o="urn:schemas-microsoft-com:office:office" xmlns:r="http://schemas.openxmlformats.org/officeDocument/2006/relationships" xmlns:m="http://schemas.openxmlformats.org/officeDocument/2006/math" xmlns:v="urn:schemas-microsoft-com:vml" xmlns:wp14="http://schemas.microsoft.com/office/word/2010/wordprocessingDrawing" xmlns:wp="http://schemas.openxmlformats.org/drawingml/2006/wordprocessingDrawing" xmlns:w10="urn:schemas-microsoft-com:office:word" xmlns:w="http://schemas.openxmlformats.org/wordprocessingml/2006/main" xmlns:w14="http://schemas.microsoft.com/office/word/2010/wordml" xmlns:wpg="http://schemas.microsoft.com/office/word/2010/wordprocessingGroup" xmlns:wpi="http://schemas.microsoft.com/office/word/2010/wordprocessingInk" xmlns:wne="http://schemas.microsoft.com/office/word/2006/wordml" xmlns:wps="http://schemas.microsoft.com/office/word/2010/wordprocessingShape" mc:Ignorable="w14 wp14">
+<w:footnotes xmlns:wpc="http://schemas.microsoft.com/office/word/2010/wordprocessingCanvas" xmlns:mc="http://schemas.openxmlformats.org/markup-compatibility/2006" xmlns:o="urn:schemas-microsoft-com:office:office" xmlns:r="http://schemas.openxmlformats.org/officeDocument/2006/relationships" xmlns:m="http://schemas.openxmlformats.org/officeDocument/2006/math" xmlns:v="urn:schemas-microsoft-com:vml" xmlns:wp14="http://schemas.microsoft.com/office/word/2010/wordprocessingDrawing" xmlns:wp="http://schemas.openxmlformats.org/drawingml/2006/wordprocessingDrawing" xmlns:w10="urn:schemas-microsoft-com:office:word" xmlns:w="http://schemas.openxmlformats.org/wordprocessingml/2006/main" xmlns:w14="http://schemas.microsoft.com/office/word/2010/wordml" xmlns:w15="http://schemas.microsoft.com/office/word/2012/wordml" xmlns:wpg="http://schemas.microsoft.com/office/word/2010/wordprocessingGroup" xmlns:wpi="http://schemas.microsoft.com/office/word/2010/wordprocessingInk" xmlns:wne="http://schemas.microsoft.com/office/word/2006/wordml" xmlns:wps="http://schemas.microsoft.com/office/word/2010/wordprocessingShape" mc:Ignorable="w14 w15 wp14">
   <w:footnote w:type="separator" w:id="-1">
     <w:p>
       <w:r>
@@ -1891,7 +1717,7 @@
 </file>
 
 <file path=word/numbering.xml><?xml version="1.0" encoding="utf-8"?>
-<w:numbering xmlns:wpc="http://schemas.microsoft.com/office/word/2010/wordprocessingCanvas" xmlns:mo="http://schemas.microsoft.com/office/mac/office/2008/main" xmlns:mc="http://schemas.openxmlformats.org/markup-compatibility/2006" xmlns:mv="urn:schemas-microsoft-com:mac:vml" xmlns:o="urn:schemas-microsoft-com:office:office" xmlns:r="http://schemas.openxmlformats.org/officeDocument/2006/relationships" xmlns:m="http://schemas.openxmlformats.org/officeDocument/2006/math" xmlns:v="urn:schemas-microsoft-com:vml" xmlns:wp14="http://schemas.microsoft.com/office/word/2010/wordprocessingDrawing" xmlns:wp="http://schemas.openxmlformats.org/drawingml/2006/wordprocessingDrawing" xmlns:w10="urn:schemas-microsoft-com:office:word" xmlns:w="http://schemas.openxmlformats.org/wordprocessingml/2006/main" xmlns:w14="http://schemas.microsoft.com/office/word/2010/wordml" xmlns:wpg="http://schemas.microsoft.com/office/word/2010/wordprocessingGroup" xmlns:wpi="http://schemas.microsoft.com/office/word/2010/wordprocessingInk" xmlns:wne="http://schemas.microsoft.com/office/word/2006/wordml" xmlns:wps="http://schemas.microsoft.com/office/word/2010/wordprocessingShape" mc:Ignorable="w14 wp14">
+<w:numbering xmlns:wpc="http://schemas.microsoft.com/office/word/2010/wordprocessingCanvas" xmlns:mc="http://schemas.openxmlformats.org/markup-compatibility/2006" xmlns:o="urn:schemas-microsoft-com:office:office" xmlns:r="http://schemas.openxmlformats.org/officeDocument/2006/relationships" xmlns:m="http://schemas.openxmlformats.org/officeDocument/2006/math" xmlns:v="urn:schemas-microsoft-com:vml" xmlns:wp14="http://schemas.microsoft.com/office/word/2010/wordprocessingDrawing" xmlns:wp="http://schemas.openxmlformats.org/drawingml/2006/wordprocessingDrawing" xmlns:w10="urn:schemas-microsoft-com:office:word" xmlns:w="http://schemas.openxmlformats.org/wordprocessingml/2006/main" xmlns:w14="http://schemas.microsoft.com/office/word/2010/wordml" xmlns:w15="http://schemas.microsoft.com/office/word/2012/wordml" xmlns:wpg="http://schemas.microsoft.com/office/word/2010/wordprocessingGroup" xmlns:wpi="http://schemas.microsoft.com/office/word/2010/wordprocessingInk" xmlns:wne="http://schemas.microsoft.com/office/word/2006/wordml" xmlns:wps="http://schemas.microsoft.com/office/word/2010/wordprocessingShape" mc:Ignorable="w14 w15 wp14">
   <w:abstractNum w:abstractNumId="0">
     <w:nsid w:val="0E266EF8"/>
     <w:multiLevelType w:val="multilevel"/>
@@ -2283,7 +2109,7 @@
 </file>
 
 <file path=word/styles.xml><?xml version="1.0" encoding="utf-8"?>
-<w:styles xmlns:mc="http://schemas.openxmlformats.org/markup-compatibility/2006" xmlns:r="http://schemas.openxmlformats.org/officeDocument/2006/relationships" xmlns:w="http://schemas.openxmlformats.org/wordprocessingml/2006/main" xmlns:w14="http://schemas.microsoft.com/office/word/2010/wordml" mc:Ignorable="w14">
+<w:styles xmlns:mc="http://schemas.openxmlformats.org/markup-compatibility/2006" xmlns:r="http://schemas.openxmlformats.org/officeDocument/2006/relationships" xmlns:w="http://schemas.openxmlformats.org/wordprocessingml/2006/main" xmlns:w14="http://schemas.microsoft.com/office/word/2010/wordml" xmlns:w15="http://schemas.microsoft.com/office/word/2012/wordml" mc:Ignorable="w14 w15">
   <w:docDefaults>
     <w:rPrDefault>
       <w:rPr>
@@ -2299,7 +2125,7 @@
       </w:pPr>
     </w:pPrDefault>
   </w:docDefaults>
-  <w:latentStyles w:defLockedState="0" w:defUIPriority="0" w:defSemiHidden="0" w:defUnhideWhenUsed="0" w:defQFormat="0" w:count="276">
+  <w:latentStyles w:defLockedState="0" w:defUIPriority="0" w:defSemiHidden="0" w:defUnhideWhenUsed="0" w:defQFormat="0" w:count="371">
     <w:lsdException w:name="heading 1" w:qFormat="1"/>
     <w:lsdException w:name="heading 2" w:qFormat="1"/>
     <w:lsdException w:name="heading 3" w:qFormat="1"/>
@@ -2309,356 +2135,326 @@
     <w:lsdException w:name="heading 7" w:qFormat="1"/>
     <w:lsdException w:name="heading 8" w:qFormat="1"/>
     <w:lsdException w:name="heading 9" w:qFormat="1"/>
-  </w:latentStyles>
-  <w:style w:type="paragraph" w:default="1" w:styleId="Normal">
-    <w:name w:val="Normal"/>
-    <w:aliases w:val="Code"/>
-    <w:qFormat/>
-    <w:rsid w:val="00965F5E"/>
-    <w:pPr>
-      <w:suppressAutoHyphens/>
-      <w:spacing w:after="80"/>
-      <w:jc w:val="both"/>
-    </w:pPr>
-    <w:rPr>
-      <w:rFonts w:ascii="Times New Roman" w:hAnsi="Times New Roman"/>
-      <w:sz w:val="20"/>
-    </w:rPr>
-  </w:style>
-  <w:style w:type="paragraph" w:styleId="Heading1">
-    <w:name w:val="heading 1"/>
-    <w:basedOn w:val="Normal"/>
-    <w:next w:val="Normal"/>
-    <w:autoRedefine/>
-    <w:qFormat/>
-    <w:rsid w:val="004957D3"/>
-    <w:pPr>
-      <w:keepNext/>
-      <w:numPr>
-        <w:numId w:val="1"/>
-      </w:numPr>
-      <w:tabs>
-        <w:tab w:val="clear" w:pos="0"/>
-        <w:tab w:val="num" w:pos="450"/>
-      </w:tabs>
-      <w:spacing w:before="120"/>
-      <w:outlineLvl w:val="0"/>
-    </w:pPr>
-    <w:rPr>
-      <w:rFonts w:ascii="Arial Bold" w:hAnsi="Arial Bold"/>
-      <w:color w:val="000090"/>
-      <w:sz w:val="28"/>
-    </w:rPr>
-  </w:style>
-  <w:style w:type="paragraph" w:styleId="Heading2">
-    <w:name w:val="heading 2"/>
-    <w:basedOn w:val="Heading1"/>
-    <w:next w:val="Normal"/>
-    <w:autoRedefine/>
-    <w:qFormat/>
-    <w:rsid w:val="007B428E"/>
-    <w:pPr>
-      <w:numPr>
-        <w:ilvl w:val="1"/>
-      </w:numPr>
-      <w:spacing w:before="80" w:after="0"/>
-      <w:outlineLvl w:val="1"/>
-    </w:pPr>
-    <w:rPr>
-      <w:color w:val="660066"/>
-      <w:sz w:val="24"/>
-    </w:rPr>
-  </w:style>
-  <w:style w:type="paragraph" w:styleId="Heading3">
-    <w:name w:val="heading 3"/>
-    <w:basedOn w:val="Heading2"/>
-    <w:next w:val="Normal"/>
-    <w:qFormat/>
-    <w:rsid w:val="004957D3"/>
-    <w:pPr>
-      <w:numPr>
-        <w:ilvl w:val="2"/>
-      </w:numPr>
-      <w:outlineLvl w:val="2"/>
-    </w:pPr>
-    <w:rPr>
-      <w:color w:val="800000"/>
-      <w:sz w:val="22"/>
-    </w:rPr>
-  </w:style>
-  <w:style w:type="paragraph" w:styleId="Heading4">
-    <w:name w:val="heading 4"/>
-    <w:basedOn w:val="Normal"/>
-    <w:next w:val="Normal"/>
-    <w:qFormat/>
-    <w:rsid w:val="00E1780D"/>
-    <w:pPr>
-      <w:keepNext/>
-      <w:numPr>
-        <w:ilvl w:val="3"/>
-        <w:numId w:val="1"/>
-      </w:numPr>
-      <w:spacing w:before="240" w:after="60"/>
-      <w:outlineLvl w:val="3"/>
-    </w:pPr>
-    <w:rPr>
-      <w:b/>
-      <w:sz w:val="28"/>
-      <w:szCs w:val="28"/>
-    </w:rPr>
-  </w:style>
-  <w:style w:type="paragraph" w:styleId="Heading5">
-    <w:name w:val="heading 5"/>
-    <w:basedOn w:val="Normal"/>
-    <w:next w:val="Normal"/>
-    <w:qFormat/>
-    <w:rsid w:val="00E1780D"/>
-    <w:pPr>
-      <w:numPr>
-        <w:ilvl w:val="4"/>
-        <w:numId w:val="1"/>
-      </w:numPr>
-      <w:spacing w:before="240" w:after="60"/>
-      <w:outlineLvl w:val="4"/>
-    </w:pPr>
-    <w:rPr>
-      <w:b/>
-      <w:i/>
-      <w:sz w:val="26"/>
-      <w:szCs w:val="26"/>
-    </w:rPr>
-  </w:style>
-  <w:style w:type="paragraph" w:styleId="Heading6">
-    <w:name w:val="heading 6"/>
-    <w:basedOn w:val="Normal"/>
-    <w:next w:val="Normal"/>
-    <w:qFormat/>
-    <w:rsid w:val="00E1780D"/>
-    <w:pPr>
-      <w:numPr>
-        <w:ilvl w:val="5"/>
-        <w:numId w:val="1"/>
-      </w:numPr>
-      <w:spacing w:before="240" w:after="60"/>
-      <w:outlineLvl w:val="5"/>
-    </w:pPr>
-    <w:rPr>
-      <w:b/>
-      <w:szCs w:val="22"/>
-    </w:rPr>
-  </w:style>
-  <w:style w:type="paragraph" w:styleId="Heading7">
-    <w:name w:val="heading 7"/>
-    <w:basedOn w:val="Normal"/>
-    <w:next w:val="Normal"/>
-    <w:qFormat/>
-    <w:rsid w:val="00E1780D"/>
-    <w:pPr>
-      <w:numPr>
-        <w:ilvl w:val="6"/>
-        <w:numId w:val="1"/>
-      </w:numPr>
-      <w:spacing w:before="240" w:after="60"/>
-      <w:outlineLvl w:val="6"/>
-    </w:pPr>
-    <w:rPr>
-      <w:sz w:val="24"/>
-    </w:rPr>
-  </w:style>
-  <w:style w:type="paragraph" w:styleId="Heading8">
-    <w:name w:val="heading 8"/>
-    <w:basedOn w:val="Normal"/>
-    <w:next w:val="Normal"/>
-    <w:qFormat/>
-    <w:rsid w:val="00E1780D"/>
-    <w:pPr>
-      <w:numPr>
-        <w:ilvl w:val="7"/>
-        <w:numId w:val="1"/>
-      </w:numPr>
-      <w:spacing w:before="240" w:after="60"/>
-      <w:outlineLvl w:val="7"/>
-    </w:pPr>
-    <w:rPr>
-      <w:i/>
-      <w:sz w:val="24"/>
-    </w:rPr>
-  </w:style>
-  <w:style w:type="paragraph" w:styleId="Heading9">
-    <w:name w:val="heading 9"/>
-    <w:basedOn w:val="Normal"/>
-    <w:next w:val="Normal"/>
-    <w:qFormat/>
-    <w:rsid w:val="00E1780D"/>
-    <w:pPr>
-      <w:numPr>
-        <w:ilvl w:val="8"/>
-        <w:numId w:val="1"/>
-      </w:numPr>
-      <w:spacing w:before="240" w:after="60"/>
-      <w:outlineLvl w:val="8"/>
-    </w:pPr>
-    <w:rPr>
-      <w:rFonts w:ascii="Arial" w:hAnsi="Arial"/>
-      <w:szCs w:val="22"/>
-    </w:rPr>
-  </w:style>
-  <w:style w:type="character" w:default="1" w:styleId="DefaultParagraphFont">
-    <w:name w:val="Default Paragraph Font"/>
-    <w:uiPriority w:val="1"/>
-    <w:semiHidden/>
-    <w:unhideWhenUsed/>
-  </w:style>
-  <w:style w:type="table" w:default="1" w:styleId="TableNormal">
-    <w:name w:val="Normal Table"/>
-    <w:uiPriority w:val="99"/>
-    <w:semiHidden/>
-    <w:unhideWhenUsed/>
-    <w:tblPr>
-      <w:tblInd w:w="0" w:type="dxa"/>
-      <w:tblCellMar>
-        <w:top w:w="0" w:type="dxa"/>
-        <w:left w:w="108" w:type="dxa"/>
-        <w:bottom w:w="0" w:type="dxa"/>
-        <w:right w:w="108" w:type="dxa"/>
-      </w:tblCellMar>
-    </w:tblPr>
-  </w:style>
-  <w:style w:type="numbering" w:default="1" w:styleId="NoList">
-    <w:name w:val="No List"/>
-    <w:uiPriority w:val="99"/>
-    <w:semiHidden/>
-    <w:unhideWhenUsed/>
-  </w:style>
-  <w:style w:type="paragraph" w:styleId="Header">
-    <w:name w:val="header"/>
-    <w:basedOn w:val="Footer"/>
-    <w:rsid w:val="004957D3"/>
-    <w:pPr>
-      <w:pBdr>
-        <w:top w:val="single" w:sz="6" w:space="1" w:color="auto"/>
-      </w:pBdr>
-      <w:tabs>
-        <w:tab w:val="clear" w:pos="4320"/>
-        <w:tab w:val="clear" w:pos="8640"/>
-        <w:tab w:val="right" w:pos="10800"/>
-      </w:tabs>
-    </w:pPr>
-    <w:rPr>
-      <w:sz w:val="18"/>
-    </w:rPr>
-  </w:style>
-  <w:style w:type="paragraph" w:styleId="Footer">
-    <w:name w:val="footer"/>
-    <w:basedOn w:val="Normal"/>
-    <w:semiHidden/>
-    <w:rsid w:val="004B765D"/>
-    <w:pPr>
-      <w:tabs>
-        <w:tab w:val="center" w:pos="4320"/>
-        <w:tab w:val="right" w:pos="8640"/>
-      </w:tabs>
-    </w:pPr>
-  </w:style>
-  <w:style w:type="paragraph" w:customStyle="1" w:styleId="Figure">
-    <w:name w:val="Figure"/>
-    <w:basedOn w:val="Normal"/>
-    <w:next w:val="Normal"/>
-    <w:rsid w:val="004957D3"/>
-    <w:pPr>
-      <w:keepLines/>
-      <w:widowControl w:val="0"/>
-      <w:spacing w:after="120"/>
-    </w:pPr>
-    <w:rPr>
-      <w:rFonts w:ascii="Arial Italic" w:hAnsi="Arial Italic"/>
-      <w:color w:val="008000"/>
-      <w:sz w:val="18"/>
-    </w:rPr>
-  </w:style>
-  <w:style w:type="paragraph" w:customStyle="1" w:styleId="code">
-    <w:name w:val="code"/>
-    <w:basedOn w:val="Normal"/>
-    <w:qFormat/>
-    <w:rsid w:val="004957D3"/>
-    <w:rPr>
-      <w:rFonts w:ascii="Arial Narrow" w:hAnsi="Arial Narrow"/>
-      <w:color w:val="0000FF"/>
-    </w:rPr>
-  </w:style>
-  <w:style w:type="paragraph" w:styleId="ListParagraph">
-    <w:name w:val="List Paragraph"/>
-    <w:basedOn w:val="Normal"/>
-    <w:rsid w:val="0011472D"/>
-    <w:pPr>
-      <w:ind w:left="720"/>
-      <w:contextualSpacing/>
-    </w:pPr>
-  </w:style>
-  <w:style w:type="paragraph" w:styleId="BalloonText">
-    <w:name w:val="Balloon Text"/>
-    <w:basedOn w:val="Normal"/>
-    <w:link w:val="BalloonTextChar"/>
-    <w:rsid w:val="000B302A"/>
-    <w:pPr>
-      <w:spacing w:after="0"/>
-    </w:pPr>
-    <w:rPr>
-      <w:rFonts w:ascii="Lucida Grande" w:hAnsi="Lucida Grande" w:cs="Lucida Grande"/>
-      <w:sz w:val="18"/>
-      <w:szCs w:val="18"/>
-    </w:rPr>
-  </w:style>
-  <w:style w:type="character" w:customStyle="1" w:styleId="BalloonTextChar">
-    <w:name w:val="Balloon Text Char"/>
-    <w:basedOn w:val="DefaultParagraphFont"/>
-    <w:link w:val="BalloonText"/>
-    <w:rsid w:val="000B302A"/>
-    <w:rPr>
-      <w:rFonts w:ascii="Lucida Grande" w:hAnsi="Lucida Grande" w:cs="Lucida Grande"/>
-      <w:sz w:val="18"/>
-      <w:szCs w:val="18"/>
-    </w:rPr>
-  </w:style>
-  <w:style w:type="character" w:styleId="Hyperlink">
-    <w:name w:val="Hyperlink"/>
-    <w:basedOn w:val="DefaultParagraphFont"/>
-    <w:rsid w:val="00A804B9"/>
-    <w:rPr>
-      <w:color w:val="0000FF" w:themeColor="hyperlink"/>
-      <w:u w:val="single"/>
-    </w:rPr>
-  </w:style>
-</w:styles>
-</file>
-
-<file path=word/stylesWithEffects.xml><?xml version="1.0" encoding="utf-8"?>
-<w:styles xmlns:wpc="http://schemas.microsoft.com/office/word/2010/wordprocessingCanvas" xmlns:mo="http://schemas.microsoft.com/office/mac/office/2008/main" xmlns:mc="http://schemas.openxmlformats.org/markup-compatibility/2006" xmlns:mv="urn:schemas-microsoft-com:mac:vml" xmlns:o="urn:schemas-microsoft-com:office:office" xmlns:r="http://schemas.openxmlformats.org/officeDocument/2006/relationships" xmlns:m="http://schemas.openxmlformats.org/officeDocument/2006/math" xmlns:v="urn:schemas-microsoft-com:vml" xmlns:wp14="http://schemas.microsoft.com/office/word/2010/wordprocessingDrawing" xmlns:wp="http://schemas.openxmlformats.org/drawingml/2006/wordprocessingDrawing" xmlns:w10="urn:schemas-microsoft-com:office:word" xmlns:w="http://schemas.openxmlformats.org/wordprocessingml/2006/main" xmlns:w14="http://schemas.microsoft.com/office/word/2010/wordml" xmlns:wpg="http://schemas.microsoft.com/office/word/2010/wordprocessingGroup" xmlns:wpi="http://schemas.microsoft.com/office/word/2010/wordprocessingInk" xmlns:wne="http://schemas.microsoft.com/office/word/2006/wordml" xmlns:wps="http://schemas.microsoft.com/office/word/2010/wordprocessingShape" mc:Ignorable="w14 wp14">
-  <w:docDefaults>
-    <w:rPrDefault>
-      <w:rPr>
-        <w:rFonts w:asciiTheme="minorHAnsi" w:eastAsiaTheme="minorHAnsi" w:hAnsiTheme="minorHAnsi" w:cstheme="minorBidi"/>
-        <w:sz w:val="24"/>
-        <w:szCs w:val="24"/>
-        <w:lang w:val="en-US" w:eastAsia="en-US" w:bidi="ar-SA"/>
-      </w:rPr>
-    </w:rPrDefault>
-    <w:pPrDefault>
-      <w:pPr>
-        <w:spacing w:after="200"/>
-      </w:pPr>
-    </w:pPrDefault>
-  </w:docDefaults>
-  <w:latentStyles w:defLockedState="0" w:defUIPriority="0" w:defSemiHidden="0" w:defUnhideWhenUsed="0" w:defQFormat="0" w:count="276">
-    <w:lsdException w:name="heading 1" w:qFormat="1"/>
-    <w:lsdException w:name="heading 2" w:qFormat="1"/>
-    <w:lsdException w:name="heading 3" w:qFormat="1"/>
-    <w:lsdException w:name="heading 4" w:qFormat="1"/>
-    <w:lsdException w:name="heading 5" w:qFormat="1"/>
-    <w:lsdException w:name="heading 6" w:qFormat="1"/>
-    <w:lsdException w:name="heading 7" w:qFormat="1"/>
-    <w:lsdException w:name="heading 8" w:qFormat="1"/>
-    <w:lsdException w:name="heading 9" w:qFormat="1"/>
+    <w:lsdException w:name="index 1" w:semiHidden="1" w:unhideWhenUsed="1"/>
+    <w:lsdException w:name="index 7" w:semiHidden="1" w:unhideWhenUsed="1"/>
+    <w:lsdException w:name="index 8" w:semiHidden="1" w:unhideWhenUsed="1"/>
+    <w:lsdException w:name="index 9" w:semiHidden="1" w:unhideWhenUsed="1"/>
+    <w:lsdException w:name="toc 1" w:semiHidden="1" w:unhideWhenUsed="1"/>
+    <w:lsdException w:name="toc 2" w:semiHidden="1" w:unhideWhenUsed="1"/>
+    <w:lsdException w:name="toc 3" w:semiHidden="1" w:unhideWhenUsed="1"/>
+    <w:lsdException w:name="toc 4" w:semiHidden="1" w:unhideWhenUsed="1"/>
+    <w:lsdException w:name="toc 5" w:semiHidden="1" w:unhideWhenUsed="1"/>
+    <w:lsdException w:name="toc 6" w:semiHidden="1" w:unhideWhenUsed="1"/>
+    <w:lsdException w:name="toc 7" w:semiHidden="1" w:unhideWhenUsed="1"/>
+    <w:lsdException w:name="toc 8" w:semiHidden="1" w:unhideWhenUsed="1"/>
+    <w:lsdException w:name="toc 9" w:semiHidden="1" w:unhideWhenUsed="1"/>
+    <w:lsdException w:name="Normal Indent" w:semiHidden="1" w:unhideWhenUsed="1"/>
+    <w:lsdException w:name="footnote text" w:semiHidden="1" w:unhideWhenUsed="1"/>
+    <w:lsdException w:name="annotation text" w:semiHidden="1" w:unhideWhenUsed="1"/>
+    <w:lsdException w:name="header" w:semiHidden="1" w:unhideWhenUsed="1"/>
+    <w:lsdException w:name="footer" w:semiHidden="1" w:unhideWhenUsed="1"/>
+    <w:lsdException w:name="index heading" w:semiHidden="1" w:unhideWhenUsed="1"/>
+    <w:lsdException w:name="caption" w:semiHidden="1" w:unhideWhenUsed="1"/>
+    <w:lsdException w:name="table of figures" w:semiHidden="1" w:unhideWhenUsed="1"/>
+    <w:lsdException w:name="envelope address" w:semiHidden="1" w:unhideWhenUsed="1"/>
+    <w:lsdException w:name="envelope return" w:semiHidden="1" w:unhideWhenUsed="1"/>
+    <w:lsdException w:name="footnote reference" w:semiHidden="1" w:unhideWhenUsed="1"/>
+    <w:lsdException w:name="annotation reference" w:semiHidden="1" w:unhideWhenUsed="1"/>
+    <w:lsdException w:name="line number" w:semiHidden="1" w:unhideWhenUsed="1"/>
+    <w:lsdException w:name="page number" w:semiHidden="1" w:unhideWhenUsed="1"/>
+    <w:lsdException w:name="endnote reference" w:semiHidden="1" w:unhideWhenUsed="1"/>
+    <w:lsdException w:name="endnote text" w:semiHidden="1" w:unhideWhenUsed="1"/>
+    <w:lsdException w:name="table of authorities" w:semiHidden="1" w:unhideWhenUsed="1"/>
+    <w:lsdException w:name="macro" w:semiHidden="1" w:unhideWhenUsed="1"/>
+    <w:lsdException w:name="toa heading" w:semiHidden="1" w:unhideWhenUsed="1"/>
+    <w:lsdException w:name="List" w:semiHidden="1" w:unhideWhenUsed="1"/>
+    <w:lsdException w:name="List Bullet" w:semiHidden="1" w:unhideWhenUsed="1"/>
+    <w:lsdException w:name="List Number" w:semiHidden="1" w:unhideWhenUsed="1"/>
+    <w:lsdException w:name="List 2" w:semiHidden="1" w:unhideWhenUsed="1"/>
+    <w:lsdException w:name="List 3" w:semiHidden="1" w:unhideWhenUsed="1"/>
+    <w:lsdException w:name="List 4" w:semiHidden="1" w:unhideWhenUsed="1"/>
+    <w:lsdException w:name="List 5" w:semiHidden="1" w:unhideWhenUsed="1"/>
+    <w:lsdException w:name="List Bullet 2" w:semiHidden="1" w:unhideWhenUsed="1"/>
+    <w:lsdException w:name="List Bullet 3" w:semiHidden="1" w:unhideWhenUsed="1"/>
+    <w:lsdException w:name="List Bullet 4" w:semiHidden="1" w:unhideWhenUsed="1"/>
+    <w:lsdException w:name="List Bullet 5" w:semiHidden="1" w:unhideWhenUsed="1"/>
+    <w:lsdException w:name="List Number 3" w:semiHidden="1" w:unhideWhenUsed="1"/>
+    <w:lsdException w:name="List Number 4" w:semiHidden="1" w:unhideWhenUsed="1"/>
+    <w:lsdException w:name="Closing" w:semiHidden="1" w:unhideWhenUsed="1"/>
+    <w:lsdException w:name="Signature" w:semiHidden="1" w:unhideWhenUsed="1"/>
+    <w:lsdException w:name="Default Paragraph Font" w:semiHidden="1" w:unhideWhenUsed="1"/>
+    <w:lsdException w:name="Body Text" w:semiHidden="1" w:unhideWhenUsed="1"/>
+    <w:lsdException w:name="Body Text Indent" w:semiHidden="1" w:unhideWhenUsed="1"/>
+    <w:lsdException w:name="List Continue" w:semiHidden="1" w:unhideWhenUsed="1"/>
+    <w:lsdException w:name="List Continue 2" w:semiHidden="1" w:unhideWhenUsed="1"/>
+    <w:lsdException w:name="List Continue 3" w:semiHidden="1" w:unhideWhenUsed="1"/>
+    <w:lsdException w:name="List Continue 4" w:semiHidden="1" w:unhideWhenUsed="1"/>
+    <w:lsdException w:name="List Continue 5" w:semiHidden="1" w:unhideWhenUsed="1"/>
+    <w:lsdException w:name="Message Header" w:semiHidden="1" w:unhideWhenUsed="1"/>
+    <w:lsdException w:name="Salutation" w:semiHidden="1" w:unhideWhenUsed="1"/>
+    <w:lsdException w:name="Date" w:semiHidden="1" w:unhideWhenUsed="1"/>
+    <w:lsdException w:name="Body Text First Indent" w:semiHidden="1" w:unhideWhenUsed="1"/>
+    <w:lsdException w:name="Body Text First Indent 2" w:semiHidden="1" w:unhideWhenUsed="1"/>
+    <w:lsdException w:name="Note Heading" w:semiHidden="1" w:unhideWhenUsed="1"/>
+    <w:lsdException w:name="Body Text 2" w:semiHidden="1" w:unhideWhenUsed="1"/>
+    <w:lsdException w:name="Body Text 3" w:semiHidden="1" w:unhideWhenUsed="1"/>
+    <w:lsdException w:name="Body Text Indent 2" w:semiHidden="1" w:unhideWhenUsed="1"/>
+    <w:lsdException w:name="Document Map" w:semiHidden="1" w:unhideWhenUsed="1"/>
+    <w:lsdException w:name="Plain Text" w:semiHidden="1" w:unhideWhenUsed="1"/>
+    <w:lsdException w:name="E-mail Signature" w:semiHidden="1" w:unhideWhenUsed="1"/>
+    <w:lsdException w:name="HTML Top of Form" w:semiHidden="1" w:unhideWhenUsed="1"/>
+    <w:lsdException w:name="HTML Bottom of Form" w:semiHidden="1" w:unhideWhenUsed="1"/>
+    <w:lsdException w:name="Normal (Web)" w:semiHidden="1" w:unhideWhenUsed="1"/>
+    <w:lsdException w:name="HTML Acronym" w:semiHidden="1" w:unhideWhenUsed="1"/>
+    <w:lsdException w:name="HTML Address" w:semiHidden="1" w:unhideWhenUsed="1"/>
+    <w:lsdException w:name="HTML Cite" w:semiHidden="1" w:unhideWhenUsed="1"/>
+    <w:lsdException w:name="HTML Code" w:semiHidden="1" w:unhideWhenUsed="1"/>
+    <w:lsdException w:name="HTML Definition" w:semiHidden="1" w:unhideWhenUsed="1"/>
+    <w:lsdException w:name="HTML Keyboard" w:semiHidden="1" w:unhideWhenUsed="1"/>
+    <w:lsdException w:name="HTML Preformatted" w:semiHidden="1" w:unhideWhenUsed="1"/>
+    <w:lsdException w:name="HTML Sample" w:semiHidden="1" w:unhideWhenUsed="1"/>
+    <w:lsdException w:name="HTML Typewriter" w:semiHidden="1" w:unhideWhenUsed="1"/>
+    <w:lsdException w:name="HTML Variable" w:semiHidden="1" w:unhideWhenUsed="1"/>
+    <w:lsdException w:name="Normal Table" w:semiHidden="1" w:unhideWhenUsed="1"/>
+    <w:lsdException w:name="annotation subject" w:semiHidden="1" w:unhideWhenUsed="1"/>
+    <w:lsdException w:name="No List" w:semiHidden="1" w:unhideWhenUsed="1"/>
+    <w:lsdException w:name="Outline List 1" w:semiHidden="1" w:unhideWhenUsed="1"/>
+    <w:lsdException w:name="Outline List 2" w:semiHidden="1" w:unhideWhenUsed="1"/>
+    <w:lsdException w:name="Outline List 3" w:semiHidden="1" w:unhideWhenUsed="1"/>
+    <w:lsdException w:name="Table Simple 1" w:semiHidden="1" w:unhideWhenUsed="1"/>
+    <w:lsdException w:name="Table Simple 2" w:semiHidden="1" w:unhideWhenUsed="1"/>
+    <w:lsdException w:name="Table Simple 3" w:semiHidden="1" w:unhideWhenUsed="1"/>
+    <w:lsdException w:name="Table Classic 1" w:semiHidden="1" w:unhideWhenUsed="1"/>
+    <w:lsdException w:name="Table Classic 2" w:semiHidden="1" w:unhideWhenUsed="1"/>
+    <w:lsdException w:name="Table Classic 3" w:semiHidden="1" w:unhideWhenUsed="1"/>
+    <w:lsdException w:name="Table Classic 4" w:semiHidden="1" w:unhideWhenUsed="1"/>
+    <w:lsdException w:name="Table Colorful 1" w:semiHidden="1" w:unhideWhenUsed="1"/>
+    <w:lsdException w:name="Table Colorful 2" w:semiHidden="1" w:unhideWhenUsed="1"/>
+    <w:lsdException w:name="Table Colorful 3" w:semiHidden="1" w:unhideWhenUsed="1"/>
+    <w:lsdException w:name="Table Columns 1" w:semiHidden="1" w:unhideWhenUsed="1"/>
+    <w:lsdException w:name="Table Columns 2" w:semiHidden="1" w:unhideWhenUsed="1"/>
+    <w:lsdException w:name="Table Columns 3" w:semiHidden="1" w:unhideWhenUsed="1"/>
+    <w:lsdException w:name="Table Columns 4" w:semiHidden="1" w:unhideWhenUsed="1"/>
+    <w:lsdException w:name="Table Columns 5" w:semiHidden="1" w:unhideWhenUsed="1"/>
+    <w:lsdException w:name="Table Grid 1" w:semiHidden="1" w:unhideWhenUsed="1"/>
+    <w:lsdException w:name="Table Grid 2" w:semiHidden="1" w:unhideWhenUsed="1"/>
+    <w:lsdException w:name="Table Grid 3" w:semiHidden="1" w:unhideWhenUsed="1"/>
+    <w:lsdException w:name="Table Grid 4" w:semiHidden="1" w:unhideWhenUsed="1"/>
+    <w:lsdException w:name="Table Grid 5" w:semiHidden="1" w:unhideWhenUsed="1"/>
+    <w:lsdException w:name="Table Grid 6" w:semiHidden="1" w:unhideWhenUsed="1"/>
+    <w:lsdException w:name="Table Grid 7" w:semiHidden="1" w:unhideWhenUsed="1"/>
+    <w:lsdException w:name="Table Grid 8" w:semiHidden="1" w:unhideWhenUsed="1"/>
+    <w:lsdException w:name="Table List 1" w:semiHidden="1" w:unhideWhenUsed="1"/>
+    <w:lsdException w:name="Table List 2" w:semiHidden="1" w:unhideWhenUsed="1"/>
+    <w:lsdException w:name="Table List 3" w:semiHidden="1" w:unhideWhenUsed="1"/>
+    <w:lsdException w:name="Table List 4" w:semiHidden="1" w:unhideWhenUsed="1"/>
+    <w:lsdException w:name="Table List 5" w:semiHidden="1" w:unhideWhenUsed="1"/>
+    <w:lsdException w:name="Table List 6" w:semiHidden="1" w:unhideWhenUsed="1"/>
+    <w:lsdException w:name="Table List 7" w:semiHidden="1" w:unhideWhenUsed="1"/>
+    <w:lsdException w:name="Table List 8" w:semiHidden="1" w:unhideWhenUsed="1"/>
+    <w:lsdException w:name="Table 3D effects 1" w:semiHidden="1" w:unhideWhenUsed="1"/>
+    <w:lsdException w:name="Table 3D effects 2" w:semiHidden="1" w:unhideWhenUsed="1"/>
+    <w:lsdException w:name="Table 3D effects 3" w:semiHidden="1" w:unhideWhenUsed="1"/>
+    <w:lsdException w:name="Table Contemporary" w:semiHidden="1" w:unhideWhenUsed="1"/>
+    <w:lsdException w:name="Table Elegant" w:semiHidden="1" w:unhideWhenUsed="1"/>
+    <w:lsdException w:name="Table Professional" w:semiHidden="1" w:unhideWhenUsed="1"/>
+    <w:lsdException w:name="Table Subtle 1" w:semiHidden="1" w:unhideWhenUsed="1"/>
+    <w:lsdException w:name="Table Subtle 2" w:semiHidden="1" w:unhideWhenUsed="1"/>
+    <w:lsdException w:name="Table Web 1" w:semiHidden="1" w:unhideWhenUsed="1"/>
+    <w:lsdException w:name="Table Web 2" w:semiHidden="1" w:unhideWhenUsed="1"/>
+    <w:lsdException w:name="Table Web 3" w:semiHidden="1" w:unhideWhenUsed="1"/>
+    <w:lsdException w:name="Balloon Text" w:semiHidden="1" w:unhideWhenUsed="1"/>
+    <w:lsdException w:name="Table Theme" w:semiHidden="1" w:unhideWhenUsed="1"/>
+    <w:lsdException w:name="Placeholder Text" w:semiHidden="1"/>
+    <w:lsdException w:name="Light Shading"/>
+    <w:lsdException w:name="Light List"/>
+    <w:lsdException w:name="Light Grid"/>
+    <w:lsdException w:name="Medium Shading 1"/>
+    <w:lsdException w:name="Medium Shading 2"/>
+    <w:lsdException w:name="Medium List 1"/>
+    <w:lsdException w:name="Medium List 2"/>
+    <w:lsdException w:name="Light Shading Accent 1"/>
+    <w:lsdException w:name="Light List Accent 1"/>
+    <w:lsdException w:name="Light Grid Accent 1"/>
+    <w:lsdException w:name="Medium Shading 1 Accent 1"/>
+    <w:lsdException w:name="Medium Shading 2 Accent 1"/>
+    <w:lsdException w:name="Medium List 1 Accent 1"/>
+    <w:lsdException w:name="Revision" w:semiHidden="1"/>
+    <w:lsdException w:name="Medium List 2 Accent 1"/>
+    <w:lsdException w:name="Medium Grid 1 Accent 1"/>
+    <w:lsdException w:name="Medium Grid 2 Accent 1"/>
+    <w:lsdException w:name="Medium Grid 3 Accent 1"/>
+    <w:lsdException w:name="Dark List Accent 1"/>
+    <w:lsdException w:name="Colorful Shading Accent 1"/>
+    <w:lsdException w:name="Colorful List Accent 1"/>
+    <w:lsdException w:name="Colorful Grid Accent 1"/>
+    <w:lsdException w:name="Light Shading Accent 2"/>
+    <w:lsdException w:name="Light List Accent 2"/>
+    <w:lsdException w:name="Light Grid Accent 2"/>
+    <w:lsdException w:name="Medium Shading 1 Accent 2"/>
+    <w:lsdException w:name="Medium Shading 2 Accent 2"/>
+    <w:lsdException w:name="Medium List 1 Accent 2"/>
+    <w:lsdException w:name="Medium List 2 Accent 2"/>
+    <w:lsdException w:name="Medium Grid 1 Accent 2"/>
+    <w:lsdException w:name="Medium Grid 2 Accent 2"/>
+    <w:lsdException w:name="Medium Grid 3 Accent 2"/>
+    <w:lsdException w:name="Dark List Accent 2"/>
+    <w:lsdException w:name="Colorful Shading Accent 2"/>
+    <w:lsdException w:name="Colorful List Accent 2"/>
+    <w:lsdException w:name="Colorful Grid Accent 2"/>
+    <w:lsdException w:name="Light Shading Accent 3"/>
+    <w:lsdException w:name="Light List Accent 3"/>
+    <w:lsdException w:name="Light Grid Accent 3"/>
+    <w:lsdException w:name="Medium Shading 1 Accent 3"/>
+    <w:lsdException w:name="Medium Shading 2 Accent 3"/>
+    <w:lsdException w:name="Medium List 1 Accent 3"/>
+    <w:lsdException w:name="Medium List 2 Accent 3"/>
+    <w:lsdException w:name="Medium Grid 1 Accent 3"/>
+    <w:lsdException w:name="Medium Grid 2 Accent 3"/>
+    <w:lsdException w:name="Medium Grid 3 Accent 3"/>
+    <w:lsdException w:name="Dark List Accent 3"/>
+    <w:lsdException w:name="Colorful Shading Accent 3"/>
+    <w:lsdException w:name="Colorful List Accent 3"/>
+    <w:lsdException w:name="Colorful Grid Accent 3"/>
+    <w:lsdException w:name="Light Shading Accent 4"/>
+    <w:lsdException w:name="Light List Accent 4"/>
+    <w:lsdException w:name="Light Grid Accent 4"/>
+    <w:lsdException w:name="Medium Shading 1 Accent 4"/>
+    <w:lsdException w:name="Medium Shading 2 Accent 4"/>
+    <w:lsdException w:name="Medium List 1 Accent 4"/>
+    <w:lsdException w:name="Medium List 2 Accent 4"/>
+    <w:lsdException w:name="Medium Grid 1 Accent 4"/>
+    <w:lsdException w:name="Medium Grid 2 Accent 4"/>
+    <w:lsdException w:name="Medium Grid 3 Accent 4"/>
+    <w:lsdException w:name="Dark List Accent 4"/>
+    <w:lsdException w:name="Colorful Shading Accent 4"/>
+    <w:lsdException w:name="Colorful List Accent 4"/>
+    <w:lsdException w:name="Colorful Grid Accent 4"/>
+    <w:lsdException w:name="Light Shading Accent 5"/>
+    <w:lsdException w:name="Light List Accent 5"/>
+    <w:lsdException w:name="Light Grid Accent 5"/>
+    <w:lsdException w:name="Medium Shading 1 Accent 5"/>
+    <w:lsdException w:name="Medium Shading 2 Accent 5"/>
+    <w:lsdException w:name="Medium List 1 Accent 5"/>
+    <w:lsdException w:name="Medium List 2 Accent 5"/>
+    <w:lsdException w:name="Medium Grid 1 Accent 5"/>
+    <w:lsdException w:name="Medium Grid 2 Accent 5"/>
+    <w:lsdException w:name="Medium Grid 3 Accent 5"/>
+    <w:lsdException w:name="Dark List Accent 5"/>
+    <w:lsdException w:name="Colorful Shading Accent 5"/>
+    <w:lsdException w:name="Colorful List Accent 5"/>
+    <w:lsdException w:name="Colorful Grid Accent 5"/>
+    <w:lsdException w:name="Light Shading Accent 6"/>
+    <w:lsdException w:name="Light List Accent 6"/>
+    <w:lsdException w:name="Light Grid Accent 6"/>
+    <w:lsdException w:name="Medium Shading 1 Accent 6"/>
+    <w:lsdException w:name="Medium Shading 2 Accent 6"/>
+    <w:lsdException w:name="Medium List 1 Accent 6"/>
+    <w:lsdException w:name="Medium List 2 Accent 6"/>
+    <w:lsdException w:name="Medium Grid 1 Accent 6"/>
+    <w:lsdException w:name="Medium Grid 2 Accent 6"/>
+    <w:lsdException w:name="Medium Grid 3 Accent 6"/>
+    <w:lsdException w:name="Dark List Accent 6"/>
+    <w:lsdException w:name="Colorful Shading Accent 6"/>
+    <w:lsdException w:name="Colorful List Accent 6"/>
+    <w:lsdException w:name="Colorful Grid Accent 6"/>
+    <w:lsdException w:name="Bibliography" w:semiHidden="1" w:unhideWhenUsed="1"/>
+    <w:lsdException w:name="TOC Heading" w:semiHidden="1" w:unhideWhenUsed="1"/>
+    <w:lsdException w:name="Grid Table 4" w:uiPriority="49"/>
+    <w:lsdException w:name="Grid Table 5 Dark" w:uiPriority="50"/>
+    <w:lsdException w:name="Grid Table 6 Colorful" w:uiPriority="51"/>
+    <w:lsdException w:name="Grid Table 7 Colorful" w:uiPriority="52"/>
+    <w:lsdException w:name="Grid Table 1 Light Accent 1" w:uiPriority="46"/>
+    <w:lsdException w:name="Grid Table 2 Accent 1" w:uiPriority="47"/>
+    <w:lsdException w:name="Grid Table 3 Accent 1" w:uiPriority="48"/>
+    <w:lsdException w:name="Grid Table 4 Accent 1" w:uiPriority="49"/>
+    <w:lsdException w:name="Grid Table 5 Dark Accent 1" w:uiPriority="50"/>
+    <w:lsdException w:name="Grid Table 6 Colorful Accent 1" w:uiPriority="51"/>
+    <w:lsdException w:name="Grid Table 7 Colorful Accent 1" w:uiPriority="52"/>
+    <w:lsdException w:name="Grid Table 1 Light Accent 2" w:uiPriority="46"/>
+    <w:lsdException w:name="Grid Table 2 Accent 2" w:uiPriority="47"/>
+    <w:lsdException w:name="Grid Table 3 Accent 2" w:uiPriority="48"/>
+    <w:lsdException w:name="Grid Table 4 Accent 2" w:uiPriority="49"/>
+    <w:lsdException w:name="Grid Table 5 Dark Accent 2" w:uiPriority="50"/>
+    <w:lsdException w:name="Grid Table 6 Colorful Accent 2" w:uiPriority="51"/>
+    <w:lsdException w:name="Grid Table 7 Colorful Accent 2" w:uiPriority="52"/>
+    <w:lsdException w:name="Grid Table 1 Light Accent 3" w:uiPriority="46"/>
+    <w:lsdException w:name="Grid Table 2 Accent 3" w:uiPriority="47"/>
+    <w:lsdException w:name="Grid Table 3 Accent 3" w:uiPriority="48"/>
+    <w:lsdException w:name="Grid Table 4 Accent 3" w:uiPriority="49"/>
+    <w:lsdException w:name="Grid Table 5 Dark Accent 3" w:uiPriority="50"/>
+    <w:lsdException w:name="Grid Table 6 Colorful Accent 3" w:uiPriority="51"/>
+    <w:lsdException w:name="Grid Table 7 Colorful Accent 3" w:uiPriority="52"/>
+    <w:lsdException w:name="Grid Table 1 Light Accent 4" w:uiPriority="46"/>
+    <w:lsdException w:name="Grid Table 2 Accent 4" w:uiPriority="47"/>
+    <w:lsdException w:name="Grid Table 3 Accent 4" w:uiPriority="48"/>
+    <w:lsdException w:name="Grid Table 4 Accent 4" w:uiPriority="49"/>
+    <w:lsdException w:name="Grid Table 5 Dark Accent 4" w:uiPriority="50"/>
+    <w:lsdException w:name="Grid Table 6 Colorful Accent 4" w:uiPriority="51"/>
+    <w:lsdException w:name="Grid Table 7 Colorful Accent 4" w:uiPriority="52"/>
+    <w:lsdException w:name="Grid Table 1 Light Accent 5" w:uiPriority="46"/>
+    <w:lsdException w:name="Grid Table 2 Accent 5" w:uiPriority="47"/>
+    <w:lsdException w:name="Grid Table 3 Accent 5" w:uiPriority="48"/>
+    <w:lsdException w:name="Grid Table 4 Accent 5" w:uiPriority="49"/>
+    <w:lsdException w:name="Grid Table 5 Dark Accent 5" w:uiPriority="50"/>
+    <w:lsdException w:name="Grid Table 6 Colorful Accent 5" w:uiPriority="51"/>
+    <w:lsdException w:name="Grid Table 7 Colorful Accent 5" w:uiPriority="52"/>
+    <w:lsdException w:name="Grid Table 1 Light Accent 6" w:uiPriority="46"/>
+    <w:lsdException w:name="Grid Table 2 Accent 6" w:uiPriority="47"/>
+    <w:lsdException w:name="Grid Table 3 Accent 6" w:uiPriority="48"/>
+    <w:lsdException w:name="Grid Table 4 Accent 6" w:uiPriority="49"/>
+    <w:lsdException w:name="Grid Table 5 Dark Accent 6" w:uiPriority="50"/>
+    <w:lsdException w:name="Grid Table 6 Colorful Accent 6" w:uiPriority="51"/>
+    <w:lsdException w:name="Grid Table 7 Colorful Accent 6" w:uiPriority="52"/>
+    <w:lsdException w:name="List Table 1 Light" w:uiPriority="46"/>
+    <w:lsdException w:name="List Table 2" w:uiPriority="47"/>
+    <w:lsdException w:name="List Table 3" w:uiPriority="48"/>
+    <w:lsdException w:name="List Table 4" w:uiPriority="49"/>
+    <w:lsdException w:name="List Table 5 Dark" w:uiPriority="50"/>
+    <w:lsdException w:name="List Table 6 Colorful" w:uiPriority="51"/>
+    <w:lsdException w:name="List Table 7 Colorful" w:uiPriority="52"/>
+    <w:lsdException w:name="List Table 1 Light Accent 1" w:uiPriority="46"/>
+    <w:lsdException w:name="List Table 2 Accent 1" w:uiPriority="47"/>
+    <w:lsdException w:name="List Table 3 Accent 1" w:uiPriority="48"/>
+    <w:lsdException w:name="List Table 4 Accent 1" w:uiPriority="49"/>
+    <w:lsdException w:name="List Table 5 Dark Accent 1" w:uiPriority="50"/>
+    <w:lsdException w:name="List Table 6 Colorful Accent 1" w:uiPriority="51"/>
+    <w:lsdException w:name="List Table 7 Colorful Accent 1" w:uiPriority="52"/>
+    <w:lsdException w:name="List Table 1 Light Accent 2" w:uiPriority="46"/>
+    <w:lsdException w:name="List Table 2 Accent 2" w:uiPriority="47"/>
+    <w:lsdException w:name="List Table 3 Accent 2" w:uiPriority="48"/>
+    <w:lsdException w:name="List Table 4 Accent 2" w:uiPriority="49"/>
+    <w:lsdException w:name="List Table 5 Dark Accent 2" w:uiPriority="50"/>
+    <w:lsdException w:name="List Table 6 Colorful Accent 2" w:uiPriority="51"/>
+    <w:lsdException w:name="List Table 7 Colorful Accent 2" w:uiPriority="52"/>
+    <w:lsdException w:name="List Table 1 Light Accent 3" w:uiPriority="46"/>
+    <w:lsdException w:name="List Table 2 Accent 3" w:uiPriority="47"/>
+    <w:lsdException w:name="List Table 3 Accent 3" w:uiPriority="48"/>
+    <w:lsdException w:name="List Table 4 Accent 3" w:uiPriority="49"/>
+    <w:lsdException w:name="List Table 5 Dark Accent 3" w:uiPriority="50"/>
+    <w:lsdException w:name="List Table 6 Colorful Accent 3" w:uiPriority="51"/>
+    <w:lsdException w:name="List Table 7 Colorful Accent 3" w:uiPriority="52"/>
+    <w:lsdException w:name="List Table 1 Light Accent 4" w:uiPriority="46"/>
+    <w:lsdException w:name="List Table 2 Accent 4" w:uiPriority="47"/>
+    <w:lsdException w:name="List Table 3 Accent 4" w:uiPriority="48"/>
+    <w:lsdException w:name="List Table 4 Accent 4" w:uiPriority="49"/>
+    <w:lsdException w:name="List Table 5 Dark Accent 4" w:uiPriority="50"/>
+    <w:lsdException w:name="List Table 6 Colorful Accent 4" w:uiPriority="51"/>
+    <w:lsdException w:name="List Table 7 Colorful Accent 4" w:uiPriority="52"/>
+    <w:lsdException w:name="List Table 1 Light Accent 5" w:uiPriority="46"/>
+    <w:lsdException w:name="List Table 2 Accent 5" w:uiPriority="47"/>
+    <w:lsdException w:name="List Table 3 Accent 5" w:uiPriority="48"/>
+    <w:lsdException w:name="List Table 4 Accent 5" w:uiPriority="49"/>
+    <w:lsdException w:name="List Table 5 Dark Accent 5" w:uiPriority="50"/>
+    <w:lsdException w:name="List Table 6 Colorful Accent 5" w:uiPriority="51"/>
+    <w:lsdException w:name="List Table 7 Colorful Accent 5" w:uiPriority="52"/>
+    <w:lsdException w:name="List Table 1 Light Accent 6" w:uiPriority="46"/>
+    <w:lsdException w:name="List Table 2 Accent 6" w:uiPriority="47"/>
+    <w:lsdException w:name="List Table 3 Accent 6" w:uiPriority="48"/>
+    <w:lsdException w:name="List Table 4 Accent 6" w:uiPriority="49"/>
+    <w:lsdException w:name="List Table 5 Dark Accent 6" w:uiPriority="50"/>
+    <w:lsdException w:name="List Table 6 Colorful Accent 6" w:uiPriority="51"/>
+    <w:lsdException w:name="List Table 7 Colorful Accent 6" w:uiPriority="52"/>
   </w:latentStyles>
   <w:style w:type="paragraph" w:default="1" w:styleId="Normal">
     <w:name w:val="Normal"/>

</xml_diff>